<commit_message>
Signed-off-by: CuiHongXi <108287205@qq.com> 增加对换引脚，修复超时报警无效
</commit_message>
<xml_diff>
--- a/鲁长春/2019-8-12资料/0811第二次发程序说明文件/0808主程序.docx
+++ b/鲁长春/2019-8-12资料/0811第二次发程序说明文件/0808主程序.docx
@@ -3278,7 +3278,18 @@
           <w:sz w:val="24"/>
           <w:szCs w:val="24"/>
         </w:rPr>
-        <w:t>的电平状态除用于本地控制外，还经由无线模块S</w:t>
+        <w:t>的电平状态除用于本地控</w:t>
+      </w:r>
+      <w:bookmarkStart w:id="0" w:name="_GoBack"/>
+      <w:bookmarkEnd w:id="0"/>
+      <w:r>
+        <w:rPr>
+          <w:rFonts w:hint="eastAsia"/>
+          <w:color w:val="00B050"/>
+          <w:sz w:val="24"/>
+          <w:szCs w:val="24"/>
+        </w:rPr>
+        <w:t>制外，还经由无线模块S</w:t>
       </w:r>
       <w:r>
         <w:rPr>
@@ -3745,25 +3756,7 @@
           <w:sz w:val="24"/>
           <w:szCs w:val="24"/>
         </w:rPr>
-        <w:t>连续按</w:t>
-      </w:r>
-      <w:bookmarkStart w:id="0" w:name="_GoBack"/>
-      <w:r>
-        <w:rPr>
-          <w:rFonts w:hint="eastAsia"/>
-          <w:sz w:val="24"/>
-          <w:szCs w:val="24"/>
-        </w:rPr>
-        <w:t>6-10次，</w:t>
-      </w:r>
-      <w:bookmarkEnd w:id="0"/>
-      <w:r>
-        <w:rPr>
-          <w:rFonts w:hint="eastAsia"/>
-          <w:sz w:val="24"/>
-          <w:szCs w:val="24"/>
-        </w:rPr>
-        <w:t>马达驱动输出脚位互换，重复按6次恢复原脚位。</w:t>
+        <w:t>连续按6-10次，马达驱动输出脚位互换，重复按6次恢复原脚位。</w:t>
       </w:r>
     </w:p>
     <w:p>
@@ -5199,6 +5192,30 @@
         </w:rPr>
         <w:t>延时，以消除延时感觉。5秒无操作，则无线模块重新进入轮询工作，以降低平均功耗。</w:t>
       </w:r>
+    </w:p>
+    <w:p>
+      <w:pPr>
+        <w:pStyle w:val="7"/>
+        <w:spacing w:line="360" w:lineRule="exact"/>
+        <w:ind w:left="643" w:firstLine="480" w:firstLineChars="0"/>
+        <w:rPr>
+          <w:rFonts w:asciiTheme="minorEastAsia" w:hAnsiTheme="minorEastAsia"/>
+          <w:sz w:val="24"/>
+          <w:szCs w:val="24"/>
+        </w:rPr>
+      </w:pPr>
+    </w:p>
+    <w:p>
+      <w:pPr>
+        <w:pStyle w:val="7"/>
+        <w:spacing w:line="360" w:lineRule="exact"/>
+        <w:ind w:left="643" w:firstLine="480" w:firstLineChars="0"/>
+        <w:rPr>
+          <w:rFonts w:asciiTheme="minorEastAsia" w:hAnsiTheme="minorEastAsia"/>
+          <w:sz w:val="24"/>
+          <w:szCs w:val="24"/>
+        </w:rPr>
+      </w:pPr>
     </w:p>
     <w:p>
       <w:pPr>
@@ -6275,10 +6292,10 @@
       </w:pPr>
     </w:lvl>
   </w:abstractNum>
-  <w:abstractNum w:abstractNumId="1567729700">
-    <w:nsid w:val="5D71A824"/>
+  <w:abstractNum w:abstractNumId="1573105155">
+    <w:nsid w:val="5DC3AE03"/>
     <w:multiLevelType w:val="multilevel"/>
-    <w:tmpl w:val="5D71A824"/>
+    <w:tmpl w:val="5DC3AE03"/>
     <w:lvl w:ilvl="0" w:tentative="1">
       <w:start w:val="1"/>
       <w:numFmt w:val="decimal"/>
@@ -6561,7 +6578,7 @@
     <w:abstractNumId w:val="37168715"/>
   </w:num>
   <w:num w:numId="7">
-    <w:abstractNumId w:val="1567729700"/>
+    <w:abstractNumId w:val="1573105155"/>
     <w:lvlOverride w:ilvl="0">
       <w:startOverride w:val="1"/>
     </w:lvlOverride>
@@ -6964,7 +6981,7 @@
         <a:sysClr val="windowText" lastClr="000000"/>
       </a:dk1>
       <a:lt1>
-        <a:sysClr val="window" lastClr="CCE8D2"/>
+        <a:sysClr val="window" lastClr="FFFFFF"/>
       </a:lt1>
       <a:dk2>
         <a:srgbClr val="44546A"/>

</xml_diff>